<commit_message>
updated documentation with reference links too
</commit_message>
<xml_diff>
--- a/Documentation_mini.docx
+++ b/Documentation_mini.docx
@@ -32,7 +32,17 @@
           <w:szCs w:val="32"/>
           <w:u w:val="single"/>
         </w:rPr>
-        <w:t xml:space="preserve"> Error</w:t>
+        <w:t xml:space="preserve"> </w:t>
+      </w:r>
+      <w:r>
+        <w:rPr>
+          <w:b/>
+          <w:bCs/>
+          <w:sz w:val="32"/>
+          <w:szCs w:val="32"/>
+          <w:u w:val="single"/>
+        </w:rPr>
+        <w:t>Approach</w:t>
       </w:r>
     </w:p>
     <w:p>
@@ -89,6 +99,100 @@
     <w:p>
       <w:pPr>
         <w:rPr>
+          <w:sz w:val="24"/>
+          <w:szCs w:val="24"/>
+        </w:rPr>
+      </w:pPr>
+      <w:r>
+        <w:rPr>
+          <w:sz w:val="24"/>
+          <w:szCs w:val="24"/>
+        </w:rPr>
+        <w:t xml:space="preserve">Initially I made the queries </w:t>
+      </w:r>
+      <w:proofErr w:type="spellStart"/>
+      <w:r>
+        <w:rPr>
+          <w:sz w:val="24"/>
+          <w:szCs w:val="24"/>
+        </w:rPr>
+        <w:t>sql</w:t>
+      </w:r>
+      <w:proofErr w:type="spellEnd"/>
+      <w:r>
+        <w:rPr>
+          <w:sz w:val="24"/>
+          <w:szCs w:val="24"/>
+        </w:rPr>
+        <w:t xml:space="preserve"> files inside the model folders and updated the </w:t>
+      </w:r>
+      <w:proofErr w:type="spellStart"/>
+      <w:r>
+        <w:rPr>
+          <w:sz w:val="24"/>
+          <w:szCs w:val="24"/>
+        </w:rPr>
+        <w:t>schema.yml</w:t>
+      </w:r>
+      <w:proofErr w:type="spellEnd"/>
+      <w:r>
+        <w:rPr>
+          <w:sz w:val="24"/>
+          <w:szCs w:val="24"/>
+        </w:rPr>
+        <w:t xml:space="preserve"> file accordingly, but I was facing issues with uploading whole dataset so I tried splitting them using </w:t>
+      </w:r>
+      <w:proofErr w:type="spellStart"/>
+      <w:r>
+        <w:rPr>
+          <w:sz w:val="24"/>
+          <w:szCs w:val="24"/>
+        </w:rPr>
+        <w:t>snowsql</w:t>
+      </w:r>
+      <w:proofErr w:type="spellEnd"/>
+      <w:r>
+        <w:rPr>
+          <w:sz w:val="24"/>
+          <w:szCs w:val="24"/>
+        </w:rPr>
+        <w:t>, I got the aforementioned error.</w:t>
+      </w:r>
+    </w:p>
+    <w:p>
+      <w:pPr>
+        <w:rPr>
+          <w:sz w:val="24"/>
+          <w:szCs w:val="24"/>
+        </w:rPr>
+      </w:pPr>
+      <w:r>
+        <w:rPr>
+          <w:sz w:val="24"/>
+          <w:szCs w:val="24"/>
+        </w:rPr>
+        <w:t xml:space="preserve">Then I manually </w:t>
+      </w:r>
+      <w:proofErr w:type="spellStart"/>
+      <w:r>
+        <w:rPr>
+          <w:sz w:val="24"/>
+          <w:szCs w:val="24"/>
+        </w:rPr>
+        <w:t>splitted</w:t>
+      </w:r>
+      <w:proofErr w:type="spellEnd"/>
+      <w:r>
+        <w:rPr>
+          <w:sz w:val="24"/>
+          <w:szCs w:val="24"/>
+        </w:rPr>
+        <w:t xml:space="preserve"> the dataset into rows of 500, and then uploaded one of the users dataset into snowflake, is showed the data in different rows, but the value of the rows was still the same, so I tried using the below query I found on internet. It separated the header but didn’t parse the values of headers accordingly. So I couldn’t proceed further.</w:t>
+      </w:r>
+    </w:p>
+    <w:p>
+      <w:pPr>
+        <w:rPr>
           <w:b/>
           <w:bCs/>
           <w:sz w:val="32"/>
@@ -96,6 +200,119 @@
           <w:u w:val="single"/>
         </w:rPr>
       </w:pPr>
+      <w:r>
+        <w:rPr>
+          <w:noProof/>
+        </w:rPr>
+        <w:lastRenderedPageBreak/>
+        <w:drawing>
+          <wp:inline distT="0" distB="0" distL="0" distR="0" wp14:anchorId="078D5BDE" wp14:editId="2B9CCE5E">
+            <wp:extent cx="5943600" cy="3343275"/>
+            <wp:effectExtent l="0" t="0" r="0" b="9525"/>
+            <wp:docPr id="2" name="Picture 2"/>
+            <wp:cNvGraphicFramePr>
+              <a:graphicFrameLocks xmlns:a="http://schemas.openxmlformats.org/drawingml/2006/main" noChangeAspect="1"/>
+            </wp:cNvGraphicFramePr>
+            <a:graphic xmlns:a="http://schemas.openxmlformats.org/drawingml/2006/main">
+              <a:graphicData uri="http://schemas.openxmlformats.org/drawingml/2006/picture">
+                <pic:pic xmlns:pic="http://schemas.openxmlformats.org/drawingml/2006/picture">
+                  <pic:nvPicPr>
+                    <pic:cNvPr id="1" name=""/>
+                    <pic:cNvPicPr/>
+                  </pic:nvPicPr>
+                  <pic:blipFill>
+                    <a:blip r:embed="rId7"/>
+                    <a:stretch>
+                      <a:fillRect/>
+                    </a:stretch>
+                  </pic:blipFill>
+                  <pic:spPr>
+                    <a:xfrm>
+                      <a:off x="0" y="0"/>
+                      <a:ext cx="5943600" cy="3343275"/>
+                    </a:xfrm>
+                    <a:prstGeom prst="rect">
+                      <a:avLst/>
+                    </a:prstGeom>
+                  </pic:spPr>
+                </pic:pic>
+              </a:graphicData>
+            </a:graphic>
+          </wp:inline>
+        </w:drawing>
+      </w:r>
+    </w:p>
+    <w:p>
+      <w:pPr>
+        <w:rPr>
+          <w:b/>
+          <w:bCs/>
+          <w:sz w:val="32"/>
+          <w:szCs w:val="32"/>
+          <w:u w:val="single"/>
+        </w:rPr>
+      </w:pPr>
+    </w:p>
+    <w:p>
+      <w:pPr>
+        <w:rPr>
+          <w:b/>
+          <w:bCs/>
+          <w:sz w:val="32"/>
+          <w:szCs w:val="32"/>
+          <w:u w:val="single"/>
+        </w:rPr>
+      </w:pPr>
+      <w:r>
+        <w:rPr>
+          <w:b/>
+          <w:bCs/>
+          <w:sz w:val="32"/>
+          <w:szCs w:val="32"/>
+          <w:u w:val="single"/>
+        </w:rPr>
+        <w:t>Reference links:</w:t>
+      </w:r>
+    </w:p>
+    <w:p>
+      <w:hyperlink r:id="rId8" w:history="1">
+        <w:r>
+          <w:rPr>
+            <w:rStyle w:val="Hyperlink"/>
+          </w:rPr>
+          <w:t>Type of Snowflake Stages - How to Create and Use them? - DWgeek.com</w:t>
+        </w:r>
+      </w:hyperlink>
+    </w:p>
+    <w:p>
+      <w:pPr>
+        <w:rPr>
+          <w:sz w:val="24"/>
+          <w:szCs w:val="24"/>
+        </w:rPr>
+      </w:pPr>
+      <w:hyperlink r:id="rId9" w:history="1">
+        <w:r>
+          <w:rPr>
+            <w:rStyle w:val="Hyperlink"/>
+          </w:rPr>
+          <w:t xml:space="preserve">Converting XML to Snowflake, Redshift, </w:t>
+        </w:r>
+        <w:proofErr w:type="spellStart"/>
+        <w:r>
+          <w:rPr>
+            <w:rStyle w:val="Hyperlink"/>
+          </w:rPr>
+          <w:t>BigQuery</w:t>
+        </w:r>
+        <w:proofErr w:type="spellEnd"/>
+        <w:r>
+          <w:rPr>
+            <w:rStyle w:val="Hyperlink"/>
+          </w:rPr>
+          <w:t>, Azure Synapse. A comparison - Sonra</w:t>
+        </w:r>
+      </w:hyperlink>
     </w:p>
     <w:p>
       <w:pPr>
@@ -594,6 +811,18 @@
     <w:semiHidden/>
     <w:unhideWhenUsed/>
   </w:style>
+  <w:style w:type="character" w:styleId="Hyperlink">
+    <w:name w:val="Hyperlink"/>
+    <w:basedOn w:val="DefaultParagraphFont"/>
+    <w:uiPriority w:val="99"/>
+    <w:semiHidden/>
+    <w:unhideWhenUsed/>
+    <w:rsid w:val="00386F0E"/>
+    <w:rPr>
+      <w:color w:val="0000FF"/>
+      <w:u w:val="single"/>
+    </w:rPr>
+  </w:style>
 </w:styles>
 </file>
 

</xml_diff>